<commit_message>
Fixed styling for use case document
</commit_message>
<xml_diff>
--- a/P1.docx
+++ b/P1.docx
@@ -102,7 +102,21 @@
         <w:rPr>
           <w:rFonts w:ascii="Calibri" w:hAnsi="Calibri" w:cs="Calibri"/>
         </w:rPr>
-        <w:t>Singleton Team</w:t>
+        <w:t>Team</w:t>
+      </w:r>
+      <w:bookmarkStart w:id="0" w:name="_GoBack"/>
+      <w:bookmarkEnd w:id="0"/>
+      <w:r>
+        <w:rPr>
+          <w:rFonts w:ascii="Calibri" w:hAnsi="Calibri" w:cs="Calibri"/>
+        </w:rPr>
+        <w:t xml:space="preserve">: </w:t>
+      </w:r>
+      <w:r>
+        <w:rPr>
+          <w:rFonts w:ascii="Calibri" w:hAnsi="Calibri" w:cs="Calibri"/>
+        </w:rPr>
+        <w:t xml:space="preserve">Singleton </w:t>
       </w:r>
     </w:p>
     <w:p>
@@ -1260,7 +1274,7 @@
       <w:r>
         <w:br w:type="page"/>
       </w:r>
-      <w:bookmarkStart w:id="0" w:name="_Toc525151322"/>
+      <w:bookmarkStart w:id="1" w:name="_Toc525151322"/>
       <w:r>
         <w:rPr>
           <w:b/>
@@ -1270,7 +1284,7 @@
         <w:lastRenderedPageBreak/>
         <w:t>Use case diagram</w:t>
       </w:r>
-      <w:bookmarkEnd w:id="0"/>
+      <w:bookmarkEnd w:id="1"/>
     </w:p>
     <w:p>
       <w:r>
@@ -1378,20 +1392,12 @@
           <w:p>
             <w:pPr>
               <w:pStyle w:val="Heading1"/>
-              <w:rPr>
-                <w:sz w:val="24"/>
-                <w:szCs w:val="24"/>
-              </w:rPr>
-            </w:pPr>
-            <w:bookmarkStart w:id="1" w:name="_Toc525151323"/>
-            <w:r>
-              <w:rPr>
-                <w:sz w:val="24"/>
-                <w:szCs w:val="24"/>
-              </w:rPr>
+            </w:pPr>
+            <w:bookmarkStart w:id="2" w:name="_Toc525151323"/>
+            <w:r>
               <w:t>Hire Trainer</w:t>
             </w:r>
-            <w:bookmarkEnd w:id="1"/>
+            <w:bookmarkEnd w:id="2"/>
           </w:p>
         </w:tc>
       </w:tr>
@@ -2165,26 +2171,23 @@
             <w:pPr>
               <w:pStyle w:val="Heading1"/>
               <w:rPr>
-                <w:sz w:val="24"/>
                 <w:szCs w:val="24"/>
               </w:rPr>
             </w:pPr>
-            <w:bookmarkStart w:id="2" w:name="_Toc525151324"/>
-            <w:r>
-              <w:rPr>
-                <w:sz w:val="24"/>
+            <w:bookmarkStart w:id="3" w:name="_Toc525151324"/>
+            <w:r>
+              <w:rPr>
                 <w:szCs w:val="24"/>
               </w:rPr>
               <w:t>Terminate</w:t>
             </w:r>
             <w:r>
               <w:rPr>
-                <w:sz w:val="24"/>
                 <w:szCs w:val="24"/>
               </w:rPr>
               <w:t xml:space="preserve"> Trainer</w:t>
             </w:r>
-            <w:bookmarkEnd w:id="2"/>
+            <w:bookmarkEnd w:id="3"/>
           </w:p>
         </w:tc>
       </w:tr>
@@ -2750,7 +2753,6 @@
                 <w:rFonts w:ascii="Calibri" w:hAnsi="Calibri" w:cs="Calibri"/>
                 <w:b/>
               </w:rPr>
-              <w:lastRenderedPageBreak/>
               <w:t>ID</w:t>
             </w:r>
           </w:p>
@@ -2818,19 +2820,17 @@
             <w:pPr>
               <w:pStyle w:val="Heading1"/>
               <w:rPr>
-                <w:sz w:val="24"/>
                 <w:szCs w:val="24"/>
               </w:rPr>
             </w:pPr>
-            <w:bookmarkStart w:id="3" w:name="_Toc525151325"/>
-            <w:r>
-              <w:rPr>
-                <w:sz w:val="24"/>
+            <w:bookmarkStart w:id="4" w:name="_Toc525151325"/>
+            <w:r>
+              <w:rPr>
                 <w:szCs w:val="24"/>
               </w:rPr>
               <w:t>Update Trainer information</w:t>
             </w:r>
-            <w:bookmarkEnd w:id="3"/>
+            <w:bookmarkEnd w:id="4"/>
           </w:p>
         </w:tc>
       </w:tr>
@@ -2852,6 +2852,7 @@
                 <w:rFonts w:ascii="Calibri" w:hAnsi="Calibri" w:cs="Calibri"/>
                 <w:b/>
               </w:rPr>
+              <w:lastRenderedPageBreak/>
               <w:t>Description:</w:t>
             </w:r>
           </w:p>
@@ -3455,20 +3456,18 @@
             <w:pPr>
               <w:pStyle w:val="Heading1"/>
               <w:rPr>
-                <w:sz w:val="24"/>
                 <w:szCs w:val="24"/>
               </w:rPr>
             </w:pPr>
-            <w:bookmarkStart w:id="4" w:name="_Toc525151326"/>
+            <w:bookmarkStart w:id="5" w:name="_Toc525151326"/>
             <w:r>
               <w:rPr>
                 <w:rFonts w:eastAsia="Times New Roman"/>
-                <w:sz w:val="24"/>
                 <w:szCs w:val="24"/>
               </w:rPr>
               <w:t>Registration of new customer</w:t>
             </w:r>
-            <w:bookmarkEnd w:id="4"/>
+            <w:bookmarkEnd w:id="5"/>
           </w:p>
         </w:tc>
       </w:tr>
@@ -4130,15 +4129,13 @@
             <w:pPr>
               <w:pStyle w:val="Heading1"/>
               <w:rPr>
-                <w:sz w:val="24"/>
                 <w:szCs w:val="24"/>
               </w:rPr>
             </w:pPr>
-            <w:bookmarkStart w:id="5" w:name="_Toc525151327"/>
+            <w:bookmarkStart w:id="6" w:name="_Toc525151327"/>
             <w:r>
               <w:rPr>
                 <w:rFonts w:eastAsia="Times New Roman"/>
-                <w:sz w:val="24"/>
                 <w:szCs w:val="24"/>
               </w:rPr>
               <w:t>Update</w:t>
@@ -4146,7 +4143,6 @@
             <w:r>
               <w:rPr>
                 <w:rFonts w:eastAsia="Times New Roman"/>
-                <w:sz w:val="24"/>
                 <w:szCs w:val="24"/>
               </w:rPr>
               <w:t xml:space="preserve"> customer </w:t>
@@ -4154,12 +4150,11 @@
             <w:r>
               <w:rPr>
                 <w:rFonts w:eastAsia="Times New Roman"/>
-                <w:sz w:val="24"/>
                 <w:szCs w:val="24"/>
               </w:rPr>
               <w:t>information</w:t>
             </w:r>
-            <w:bookmarkEnd w:id="5"/>
+            <w:bookmarkEnd w:id="6"/>
           </w:p>
         </w:tc>
       </w:tr>
@@ -4222,7 +4217,6 @@
                 <w:rFonts w:ascii="Calibri" w:hAnsi="Calibri" w:cs="Calibri"/>
                 <w:b/>
               </w:rPr>
-              <w:lastRenderedPageBreak/>
               <w:t>Actors:</w:t>
             </w:r>
           </w:p>
@@ -4415,13 +4409,7 @@
               <w:rPr>
                 <w:rFonts w:ascii="Calibri" w:hAnsi="Calibri" w:cs="Calibri"/>
               </w:rPr>
-              <w:t xml:space="preserve">) for a </w:t>
-            </w:r>
-            <w:r>
-              <w:rPr>
-                <w:rFonts w:ascii="Calibri" w:hAnsi="Calibri" w:cs="Calibri"/>
-              </w:rPr>
-              <w:t>customer</w:t>
+              <w:t>) for a customer</w:t>
             </w:r>
             <w:r>
               <w:rPr>
@@ -4445,6 +4433,7 @@
               <w:rPr>
                 <w:rFonts w:ascii="Calibri" w:hAnsi="Calibri" w:cs="Calibri"/>
               </w:rPr>
+              <w:lastRenderedPageBreak/>
               <w:t>The actor updates the information</w:t>
             </w:r>
             <w:r>
@@ -4475,21 +4464,7 @@
               <w:rPr>
                 <w:rFonts w:ascii="Calibri" w:hAnsi="Calibri" w:cs="Calibri"/>
               </w:rPr>
-              <w:t xml:space="preserve"> into the </w:t>
-            </w:r>
-            <w:proofErr w:type="spellStart"/>
-            <w:r>
-              <w:rPr>
-                <w:rFonts w:ascii="Calibri" w:hAnsi="Calibri" w:cs="Calibri"/>
-              </w:rPr>
-              <w:t>sytem</w:t>
-            </w:r>
-            <w:proofErr w:type="spellEnd"/>
-            <w:r>
-              <w:rPr>
-                <w:rFonts w:ascii="Calibri" w:hAnsi="Calibri" w:cs="Calibri"/>
-              </w:rPr>
-              <w:t>.</w:t>
+              <w:t xml:space="preserve"> into the sytem.</w:t>
             </w:r>
             <w:r>
               <w:rPr>
@@ -4518,6 +4493,7 @@
                 <w:rFonts w:ascii="Calibri" w:hAnsi="Calibri" w:cs="Calibri"/>
                 <w:b/>
               </w:rPr>
+              <w:lastRenderedPageBreak/>
               <w:t>Alternative Flows:</w:t>
             </w:r>
           </w:p>
@@ -4771,20 +4747,18 @@
             <w:pPr>
               <w:pStyle w:val="Heading1"/>
               <w:rPr>
-                <w:sz w:val="24"/>
                 <w:szCs w:val="24"/>
               </w:rPr>
             </w:pPr>
-            <w:bookmarkStart w:id="6" w:name="_Toc525151328"/>
+            <w:bookmarkStart w:id="7" w:name="_Toc525151328"/>
             <w:r>
               <w:rPr>
                 <w:rFonts w:eastAsia="Times New Roman"/>
-                <w:sz w:val="24"/>
                 <w:szCs w:val="24"/>
               </w:rPr>
               <w:t>Delete customer information</w:t>
             </w:r>
-            <w:bookmarkEnd w:id="6"/>
+            <w:bookmarkEnd w:id="7"/>
           </w:p>
         </w:tc>
       </w:tr>
@@ -5368,20 +5342,18 @@
             <w:pPr>
               <w:pStyle w:val="Heading1"/>
               <w:rPr>
-                <w:sz w:val="24"/>
                 <w:szCs w:val="24"/>
               </w:rPr>
             </w:pPr>
-            <w:bookmarkStart w:id="7" w:name="_Toc525151329"/>
+            <w:bookmarkStart w:id="8" w:name="_Toc525151329"/>
             <w:r>
               <w:rPr>
                 <w:rFonts w:eastAsia="Times New Roman"/>
-                <w:sz w:val="24"/>
                 <w:szCs w:val="24"/>
               </w:rPr>
               <w:t>Add machine</w:t>
             </w:r>
-            <w:bookmarkEnd w:id="7"/>
+            <w:bookmarkEnd w:id="8"/>
           </w:p>
         </w:tc>
       </w:tr>
@@ -5807,7 +5779,6 @@
                 <w:rFonts w:ascii="Calibri" w:hAnsi="Calibri" w:cs="Calibri"/>
                 <w:b/>
               </w:rPr>
-              <w:lastRenderedPageBreak/>
               <w:t xml:space="preserve">Requirements: </w:t>
             </w:r>
           </w:p>
@@ -5971,20 +5942,18 @@
             <w:pPr>
               <w:pStyle w:val="Heading1"/>
               <w:rPr>
-                <w:sz w:val="24"/>
                 <w:szCs w:val="24"/>
               </w:rPr>
             </w:pPr>
-            <w:bookmarkStart w:id="8" w:name="_Toc525151330"/>
+            <w:bookmarkStart w:id="9" w:name="_Toc525151330"/>
             <w:r>
               <w:rPr>
                 <w:rFonts w:eastAsia="Times New Roman"/>
-                <w:sz w:val="24"/>
                 <w:szCs w:val="24"/>
               </w:rPr>
               <w:t>Update machine</w:t>
             </w:r>
-            <w:bookmarkEnd w:id="8"/>
+            <w:bookmarkEnd w:id="9"/>
           </w:p>
         </w:tc>
       </w:tr>
@@ -6006,6 +5975,7 @@
                 <w:rFonts w:ascii="Calibri" w:hAnsi="Calibri" w:cs="Calibri"/>
                 <w:b/>
               </w:rPr>
+              <w:lastRenderedPageBreak/>
               <w:t>Description:</w:t>
             </w:r>
           </w:p>
@@ -6245,13 +6215,7 @@
               <w:rPr>
                 <w:rFonts w:ascii="Calibri" w:hAnsi="Calibri" w:cs="Calibri"/>
               </w:rPr>
-              <w:t xml:space="preserve">) for a </w:t>
-            </w:r>
-            <w:r>
-              <w:rPr>
-                <w:rFonts w:ascii="Calibri" w:hAnsi="Calibri" w:cs="Calibri"/>
-              </w:rPr>
-              <w:t>machine</w:t>
+              <w:t>) for a machine</w:t>
             </w:r>
             <w:r>
               <w:rPr>
@@ -6633,20 +6597,18 @@
             <w:pPr>
               <w:pStyle w:val="Heading1"/>
               <w:rPr>
-                <w:sz w:val="24"/>
                 <w:szCs w:val="24"/>
               </w:rPr>
             </w:pPr>
-            <w:bookmarkStart w:id="9" w:name="_Toc525151331"/>
+            <w:bookmarkStart w:id="10" w:name="_Toc525151331"/>
             <w:r>
               <w:rPr>
                 <w:rFonts w:eastAsia="Times New Roman"/>
-                <w:sz w:val="24"/>
                 <w:szCs w:val="24"/>
               </w:rPr>
               <w:t>Delete machine</w:t>
             </w:r>
-            <w:bookmarkEnd w:id="9"/>
+            <w:bookmarkEnd w:id="10"/>
           </w:p>
         </w:tc>
       </w:tr>
@@ -6907,13 +6869,7 @@
               <w:rPr>
                 <w:rFonts w:ascii="Calibri" w:hAnsi="Calibri" w:cs="Calibri"/>
               </w:rPr>
-              <w:t xml:space="preserve">) for a </w:t>
-            </w:r>
-            <w:r>
-              <w:rPr>
-                <w:rFonts w:ascii="Calibri" w:hAnsi="Calibri" w:cs="Calibri"/>
-              </w:rPr>
-              <w:t>machine</w:t>
+              <w:t>) for a machine</w:t>
             </w:r>
             <w:r>
               <w:rPr>
@@ -7268,20 +7224,18 @@
             <w:pPr>
               <w:pStyle w:val="Heading1"/>
               <w:rPr>
-                <w:sz w:val="24"/>
                 <w:szCs w:val="24"/>
               </w:rPr>
             </w:pPr>
-            <w:bookmarkStart w:id="10" w:name="_Toc525151332"/>
+            <w:bookmarkStart w:id="11" w:name="_Toc525151332"/>
             <w:r>
               <w:rPr>
                 <w:rFonts w:eastAsia="Times New Roman"/>
-                <w:sz w:val="24"/>
                 <w:szCs w:val="24"/>
               </w:rPr>
               <w:t>Creation of workout routine</w:t>
             </w:r>
-            <w:bookmarkEnd w:id="10"/>
+            <w:bookmarkEnd w:id="11"/>
           </w:p>
         </w:tc>
       </w:tr>
@@ -7346,14 +7300,7 @@
               <w:rPr>
                 <w:rFonts w:ascii="Calibri" w:eastAsia="Times New Roman" w:hAnsi="Calibri" w:cs="Calibri"/>
               </w:rPr>
-              <w:t xml:space="preserve">Each routine consists of a name and series of exercises. An exercise is usually recorded with its common name, the machine that is necessary to </w:t>
-            </w:r>
-            <w:r>
-              <w:rPr>
-                <w:rFonts w:ascii="Calibri" w:eastAsia="Times New Roman" w:hAnsi="Calibri" w:cs="Calibri"/>
-              </w:rPr>
-              <w:lastRenderedPageBreak/>
-              <w:t xml:space="preserve">perform it (optional), number of sets to perform, and the duration (in minutes) of each set or the number of repetitions per set. </w:t>
+              <w:t xml:space="preserve">Each routine consists of a name and series of exercises. An exercise is usually recorded with its common name, the machine that is necessary to perform it (optional), number of sets to perform, and the duration (in minutes) of each set or the number of repetitions per set. </w:t>
             </w:r>
           </w:p>
         </w:tc>
@@ -7376,7 +7323,6 @@
                 <w:rFonts w:ascii="Calibri" w:hAnsi="Calibri" w:cs="Calibri"/>
                 <w:b/>
               </w:rPr>
-              <w:lastRenderedPageBreak/>
               <w:t>Actors:</w:t>
             </w:r>
           </w:p>
@@ -7627,6 +7573,7 @@
                 <w:rFonts w:ascii="Calibri" w:hAnsi="Calibri" w:cs="Calibri"/>
                 <w:b/>
               </w:rPr>
+              <w:lastRenderedPageBreak/>
               <w:t>Alternative Flows:</w:t>
             </w:r>
           </w:p>
@@ -7859,13 +7806,7 @@
               <w:rPr>
                 <w:rFonts w:ascii="Calibri" w:hAnsi="Calibri" w:cs="Calibri"/>
               </w:rPr>
-              <w:t>1</w:t>
-            </w:r>
-            <w:r>
-              <w:rPr>
-                <w:rFonts w:ascii="Calibri" w:hAnsi="Calibri" w:cs="Calibri"/>
-              </w:rPr>
-              <w:t>1</w:t>
+              <w:t>11</w:t>
             </w:r>
           </w:p>
         </w:tc>
@@ -7909,28 +7850,18 @@
             <w:pPr>
               <w:pStyle w:val="Heading1"/>
               <w:rPr>
-                <w:sz w:val="24"/>
                 <w:szCs w:val="24"/>
               </w:rPr>
             </w:pPr>
-            <w:bookmarkStart w:id="11" w:name="_Toc525151333"/>
+            <w:bookmarkStart w:id="12" w:name="_Toc525151333"/>
             <w:r>
               <w:rPr>
                 <w:rFonts w:eastAsia="Times New Roman"/>
-                <w:sz w:val="24"/>
                 <w:szCs w:val="24"/>
               </w:rPr>
-              <w:t>Update</w:t>
-            </w:r>
-            <w:r>
-              <w:rPr>
-                <w:rFonts w:eastAsia="Times New Roman"/>
-                <w:sz w:val="24"/>
-                <w:szCs w:val="24"/>
-              </w:rPr>
-              <w:t xml:space="preserve"> of workout routine</w:t>
-            </w:r>
-            <w:bookmarkEnd w:id="11"/>
+              <w:t>Update of workout routine</w:t>
+            </w:r>
+            <w:bookmarkEnd w:id="12"/>
           </w:p>
         </w:tc>
       </w:tr>
@@ -8203,13 +8134,7 @@
               <w:rPr>
                 <w:rFonts w:ascii="Calibri" w:hAnsi="Calibri" w:cs="Calibri"/>
               </w:rPr>
-              <w:t xml:space="preserve">) for a </w:t>
-            </w:r>
-            <w:r>
-              <w:rPr>
-                <w:rFonts w:ascii="Calibri" w:hAnsi="Calibri" w:cs="Calibri"/>
-              </w:rPr>
-              <w:t>workout routine</w:t>
+              <w:t>) for a workout routine</w:t>
             </w:r>
             <w:r>
               <w:rPr>
@@ -8308,19 +8233,7 @@
               <w:rPr>
                 <w:rFonts w:ascii="Calibri" w:hAnsi="Calibri" w:cs="Calibri"/>
               </w:rPr>
-              <w:t xml:space="preserve">In step 2, if the </w:t>
-            </w:r>
-            <w:r>
-              <w:rPr>
-                <w:rFonts w:ascii="Calibri" w:hAnsi="Calibri" w:cs="Calibri"/>
-              </w:rPr>
-              <w:t>workout routine</w:t>
-            </w:r>
-            <w:r>
-              <w:rPr>
-                <w:rFonts w:ascii="Calibri" w:hAnsi="Calibri" w:cs="Calibri"/>
-              </w:rPr>
-              <w:t xml:space="preserve"> is non-existent, the actor cannot proceed; the correct information must be entered to continue.</w:t>
+              <w:t>In step 2, if the workout routine is non-existent, the actor cannot proceed; the correct information must be entered to continue.</w:t>
             </w:r>
           </w:p>
         </w:tc>
@@ -8556,28 +8469,18 @@
             <w:pPr>
               <w:pStyle w:val="Heading1"/>
               <w:rPr>
-                <w:sz w:val="24"/>
                 <w:szCs w:val="24"/>
               </w:rPr>
             </w:pPr>
-            <w:bookmarkStart w:id="12" w:name="_Toc525151334"/>
+            <w:bookmarkStart w:id="13" w:name="_Toc525151334"/>
             <w:r>
               <w:rPr>
                 <w:rFonts w:eastAsia="Times New Roman"/>
-                <w:sz w:val="24"/>
                 <w:szCs w:val="24"/>
               </w:rPr>
-              <w:t>Deletion</w:t>
-            </w:r>
-            <w:r>
-              <w:rPr>
-                <w:rFonts w:eastAsia="Times New Roman"/>
-                <w:sz w:val="24"/>
-                <w:szCs w:val="24"/>
-              </w:rPr>
-              <w:t xml:space="preserve"> of workout routine</w:t>
-            </w:r>
-            <w:bookmarkEnd w:id="12"/>
+              <w:t>Deletion of workout routine</w:t>
+            </w:r>
+            <w:bookmarkEnd w:id="13"/>
           </w:p>
         </w:tc>
       </w:tr>
@@ -8838,13 +8741,7 @@
               <w:rPr>
                 <w:rFonts w:ascii="Calibri" w:hAnsi="Calibri" w:cs="Calibri"/>
               </w:rPr>
-              <w:t xml:space="preserve">) for a </w:t>
-            </w:r>
-            <w:r>
-              <w:rPr>
-                <w:rFonts w:ascii="Calibri" w:hAnsi="Calibri" w:cs="Calibri"/>
-              </w:rPr>
-              <w:t>workout routine</w:t>
+              <w:t>) for a workout routine</w:t>
             </w:r>
             <w:r>
               <w:rPr>
@@ -8998,7 +8895,6 @@
                 <w:rFonts w:ascii="Calibri" w:hAnsi="Calibri" w:cs="Calibri"/>
                 <w:b/>
               </w:rPr>
-              <w:lastRenderedPageBreak/>
               <w:t xml:space="preserve">Requirements: </w:t>
             </w:r>
           </w:p>
@@ -9126,13 +9022,7 @@
               <w:rPr>
                 <w:rFonts w:ascii="Calibri" w:hAnsi="Calibri" w:cs="Calibri"/>
               </w:rPr>
-              <w:t>1</w:t>
-            </w:r>
-            <w:r>
-              <w:rPr>
-                <w:rFonts w:ascii="Calibri" w:hAnsi="Calibri" w:cs="Calibri"/>
-              </w:rPr>
-              <w:t>3</w:t>
+              <w:t>13</w:t>
             </w:r>
           </w:p>
         </w:tc>
@@ -9176,15 +9066,13 @@
             <w:pPr>
               <w:pStyle w:val="Heading1"/>
               <w:rPr>
-                <w:sz w:val="24"/>
                 <w:szCs w:val="24"/>
               </w:rPr>
             </w:pPr>
-            <w:bookmarkStart w:id="13" w:name="_Toc525151335"/>
+            <w:bookmarkStart w:id="14" w:name="_Toc525151335"/>
             <w:r>
               <w:rPr>
                 <w:rFonts w:eastAsia="Times New Roman"/>
-                <w:sz w:val="24"/>
                 <w:szCs w:val="24"/>
               </w:rPr>
               <w:t xml:space="preserve">Assign </w:t>
@@ -9192,12 +9080,11 @@
             <w:r>
               <w:rPr>
                 <w:rFonts w:eastAsia="Times New Roman"/>
-                <w:sz w:val="24"/>
                 <w:szCs w:val="24"/>
               </w:rPr>
               <w:t>workout routine</w:t>
             </w:r>
-            <w:bookmarkEnd w:id="13"/>
+            <w:bookmarkEnd w:id="14"/>
           </w:p>
         </w:tc>
       </w:tr>
@@ -9416,6 +9303,7 @@
                 <w:rFonts w:ascii="Calibri" w:hAnsi="Calibri" w:cs="Calibri"/>
                 <w:b/>
               </w:rPr>
+              <w:lastRenderedPageBreak/>
               <w:t>Flow:</w:t>
             </w:r>
           </w:p>
@@ -9794,20 +9682,14 @@
               <w:rPr>
                 <w:rFonts w:ascii="Calibri" w:hAnsi="Calibri" w:cs="Calibri"/>
               </w:rPr>
-              <w:t>1</w:t>
-            </w:r>
-            <w:r>
-              <w:rPr>
-                <w:rFonts w:ascii="Calibri" w:hAnsi="Calibri" w:cs="Calibri"/>
-              </w:rPr>
-              <w:t>4</w:t>
+              <w:t>14</w:t>
             </w:r>
           </w:p>
         </w:tc>
       </w:tr>
       <w:tr>
         <w:trPr>
-          <w:trHeight w:val="120"/>
+          <w:trHeight w:val="165"/>
         </w:trPr>
         <w:tc>
           <w:tcPr>
@@ -9847,15 +9729,13 @@
             <w:pPr>
               <w:pStyle w:val="Heading1"/>
               <w:rPr>
-                <w:sz w:val="24"/>
                 <w:szCs w:val="24"/>
               </w:rPr>
             </w:pPr>
-            <w:bookmarkStart w:id="14" w:name="_Toc525151336"/>
+            <w:bookmarkStart w:id="15" w:name="_Toc525151336"/>
             <w:r>
               <w:rPr>
                 <w:rFonts w:eastAsia="Times New Roman"/>
-                <w:sz w:val="24"/>
                 <w:szCs w:val="24"/>
               </w:rPr>
               <w:t>Look</w:t>
@@ -9863,7 +9743,6 @@
             <w:r>
               <w:rPr>
                 <w:rFonts w:eastAsia="Times New Roman"/>
-                <w:sz w:val="24"/>
                 <w:szCs w:val="24"/>
               </w:rPr>
               <w:t xml:space="preserve"> </w:t>
@@ -9871,7 +9750,6 @@
             <w:r>
               <w:rPr>
                 <w:rFonts w:eastAsia="Times New Roman"/>
-                <w:sz w:val="24"/>
                 <w:szCs w:val="24"/>
               </w:rPr>
               <w:t xml:space="preserve">up </w:t>
@@ -9879,7 +9757,6 @@
             <w:r>
               <w:rPr>
                 <w:rFonts w:eastAsia="Times New Roman"/>
-                <w:sz w:val="24"/>
                 <w:szCs w:val="24"/>
               </w:rPr>
               <w:t>F</w:t>
@@ -9887,7 +9764,6 @@
             <w:r>
               <w:rPr>
                 <w:rFonts w:eastAsia="Times New Roman"/>
-                <w:sz w:val="24"/>
                 <w:szCs w:val="24"/>
               </w:rPr>
               <w:t>orm</w:t>
@@ -9895,12 +9771,11 @@
             <w:r>
               <w:rPr>
                 <w:rFonts w:eastAsia="Times New Roman"/>
-                <w:sz w:val="24"/>
                 <w:szCs w:val="24"/>
               </w:rPr>
               <w:t xml:space="preserve"> in the system</w:t>
             </w:r>
-            <w:bookmarkEnd w:id="14"/>
+            <w:bookmarkEnd w:id="15"/>
           </w:p>
         </w:tc>
       </w:tr>
@@ -10387,8 +10262,6 @@
           <w:smallCaps/>
         </w:rPr>
       </w:pPr>
-      <w:bookmarkStart w:id="15" w:name="_GoBack"/>
-      <w:bookmarkEnd w:id="15"/>
     </w:p>
     <w:p>
       <w:pPr>
@@ -13234,17 +13107,15 @@
     <w:link w:val="Heading1Char"/>
     <w:uiPriority w:val="9"/>
     <w:qFormat/>
-    <w:rsid w:val="004C1E4A"/>
+    <w:rsid w:val="0073664C"/>
     <w:pPr>
       <w:keepNext/>
       <w:keepLines/>
-      <w:spacing w:before="240"/>
       <w:outlineLvl w:val="0"/>
     </w:pPr>
     <w:rPr>
-      <w:rFonts w:asciiTheme="majorHAnsi" w:eastAsiaTheme="majorEastAsia" w:hAnsiTheme="majorHAnsi" w:cstheme="majorBidi"/>
+      <w:rFonts w:ascii="Calibri" w:eastAsiaTheme="majorEastAsia" w:hAnsi="Calibri" w:cstheme="majorBidi"/>
       <w:color w:val="2F5496" w:themeColor="accent1" w:themeShade="BF"/>
-      <w:sz w:val="32"/>
       <w:szCs w:val="32"/>
     </w:rPr>
   </w:style>
@@ -13462,11 +13333,10 @@
     <w:basedOn w:val="DefaultParagraphFont"/>
     <w:link w:val="Heading1"/>
     <w:uiPriority w:val="9"/>
-    <w:rsid w:val="004C1E4A"/>
+    <w:rsid w:val="0073664C"/>
     <w:rPr>
-      <w:rFonts w:asciiTheme="majorHAnsi" w:eastAsiaTheme="majorEastAsia" w:hAnsiTheme="majorHAnsi" w:cstheme="majorBidi"/>
+      <w:rFonts w:ascii="Calibri" w:eastAsiaTheme="majorEastAsia" w:hAnsi="Calibri" w:cstheme="majorBidi"/>
       <w:color w:val="2F5496" w:themeColor="accent1" w:themeShade="BF"/>
-      <w:sz w:val="32"/>
       <w:szCs w:val="32"/>
     </w:rPr>
   </w:style>

</xml_diff>